<commit_message>
Added subheaders. You're going to have a merge conflict on the main draft though.
</commit_message>
<xml_diff>
--- a/Documents/MICS/MICSPaperDraft2.docx
+++ b/Documents/MICS/MICSPaperDraft2.docx
@@ -175,6 +175,8 @@
           <w:szCs w:val="28"/>
         </w:rPr>
       </w:pPr>
+      <w:bookmarkStart w:id="0" w:name="_GoBack"/>
+      <w:bookmarkEnd w:id="0"/>
       <w:r>
         <w:rPr>
           <w:rFonts w:ascii="Times New Roman" w:hAnsi="Times New Roman" w:cs="Times New Roman"/>
@@ -665,6 +667,122 @@
         <w:spacing w:after="0"/>
         <w:rPr>
           <w:rFonts w:ascii="Times New Roman" w:hAnsi="Times New Roman" w:cs="Times New Roman"/>
+          <w:b/>
+          <w:sz w:val="28"/>
+          <w:szCs w:val="24"/>
+        </w:rPr>
+      </w:pPr>
+    </w:p>
+    <w:p>
+      <w:pPr>
+        <w:spacing w:after="0"/>
+        <w:rPr>
+          <w:rFonts w:ascii="Times New Roman" w:hAnsi="Times New Roman" w:cs="Times New Roman"/>
+          <w:b/>
+          <w:sz w:val="28"/>
+          <w:szCs w:val="24"/>
+        </w:rPr>
+      </w:pPr>
+    </w:p>
+    <w:p>
+      <w:pPr>
+        <w:spacing w:after="0"/>
+        <w:rPr>
+          <w:rFonts w:ascii="Times New Roman" w:hAnsi="Times New Roman" w:cs="Times New Roman"/>
+          <w:b/>
+          <w:sz w:val="28"/>
+          <w:szCs w:val="24"/>
+        </w:rPr>
+      </w:pPr>
+      <w:r>
+        <w:rPr>
+          <w:rFonts w:ascii="Times New Roman" w:hAnsi="Times New Roman" w:cs="Times New Roman"/>
+          <w:b/>
+          <w:sz w:val="28"/>
+          <w:szCs w:val="24"/>
+        </w:rPr>
+        <w:t>2.1 Choosing a Computer</w:t>
+      </w:r>
+    </w:p>
+    <w:p>
+      <w:pPr>
+        <w:spacing w:after="0"/>
+        <w:rPr>
+          <w:rFonts w:ascii="Times New Roman" w:hAnsi="Times New Roman" w:cs="Times New Roman"/>
+          <w:b/>
+          <w:sz w:val="28"/>
+          <w:szCs w:val="24"/>
+        </w:rPr>
+      </w:pPr>
+    </w:p>
+    <w:p>
+      <w:pPr>
+        <w:spacing w:after="0"/>
+        <w:rPr>
+          <w:rFonts w:ascii="Times New Roman" w:hAnsi="Times New Roman" w:cs="Times New Roman"/>
+          <w:sz w:val="24"/>
+          <w:szCs w:val="24"/>
+        </w:rPr>
+      </w:pPr>
+      <w:r>
+        <w:rPr>
+          <w:rFonts w:ascii="Times New Roman" w:hAnsi="Times New Roman" w:cs="Times New Roman"/>
+          <w:sz w:val="24"/>
+          <w:szCs w:val="24"/>
+        </w:rPr>
+        <w:t xml:space="preserve">We decided the metric to measure efficiency in cost and energy would be the number of float-point operations per dollar per unit of power. Three types of single board computers </w:t>
+      </w:r>
+      <w:r>
+        <w:rPr>
+          <w:rFonts w:ascii="Times New Roman" w:hAnsi="Times New Roman" w:cs="Times New Roman"/>
+          <w:sz w:val="24"/>
+          <w:szCs w:val="24"/>
+        </w:rPr>
+        <w:lastRenderedPageBreak/>
+        <w:t xml:space="preserve">were chosen to be tested: Raspberry Pi 2B, </w:t>
+      </w:r>
+      <w:proofErr w:type="spellStart"/>
+      <w:r>
+        <w:rPr>
+          <w:rFonts w:ascii="Times New Roman" w:hAnsi="Times New Roman" w:cs="Times New Roman"/>
+          <w:sz w:val="24"/>
+          <w:szCs w:val="24"/>
+        </w:rPr>
+        <w:t>pcDuino</w:t>
+      </w:r>
+      <w:proofErr w:type="spellEnd"/>
+      <w:r>
+        <w:rPr>
+          <w:rFonts w:ascii="Times New Roman" w:hAnsi="Times New Roman" w:cs="Times New Roman"/>
+          <w:sz w:val="24"/>
+          <w:szCs w:val="24"/>
+        </w:rPr>
+        <w:t xml:space="preserve">, and ODROID-XU4. Before testing took place, the </w:t>
+      </w:r>
+      <w:proofErr w:type="spellStart"/>
+      <w:r>
+        <w:rPr>
+          <w:rFonts w:ascii="Times New Roman" w:hAnsi="Times New Roman" w:cs="Times New Roman"/>
+          <w:sz w:val="24"/>
+          <w:szCs w:val="24"/>
+        </w:rPr>
+        <w:t>pcDuino</w:t>
+      </w:r>
+      <w:proofErr w:type="spellEnd"/>
+      <w:r>
+        <w:rPr>
+          <w:rFonts w:ascii="Times New Roman" w:hAnsi="Times New Roman" w:cs="Times New Roman"/>
+          <w:sz w:val="24"/>
+          <w:szCs w:val="24"/>
+        </w:rPr>
+        <w:t xml:space="preserve"> was dropped due problems with the operating system. With this knowledge and the cost of $160 per board led to the disqualification of the computer inferring that it would not excel in the tests.</w:t>
+      </w:r>
+    </w:p>
+    <w:p>
+      <w:pPr>
+        <w:spacing w:after="0"/>
+        <w:rPr>
+          <w:rFonts w:ascii="Times New Roman" w:hAnsi="Times New Roman" w:cs="Times New Roman"/>
           <w:sz w:val="24"/>
           <w:szCs w:val="24"/>
         </w:rPr>
@@ -693,7 +811,7 @@
           <w:sz w:val="24"/>
           <w:szCs w:val="24"/>
         </w:rPr>
-        <w:t xml:space="preserve">We decided the metric to measure efficiency in cost and energy would be the number of float-point operations per dollar per unit of power. Three types of single board computers were chosen to be tested: Raspberry Pi 2B, </w:t>
+        <w:t>An Open Multi-Processing (</w:t>
       </w:r>
       <w:proofErr w:type="spellStart"/>
       <w:r>
@@ -702,7 +820,7 @@
           <w:sz w:val="24"/>
           <w:szCs w:val="24"/>
         </w:rPr>
-        <w:t>pcDuino</w:t>
+        <w:t>OpenMP</w:t>
       </w:r>
       <w:proofErr w:type="spellEnd"/>
       <w:r>
@@ -711,7 +829,187 @@
           <w:sz w:val="24"/>
           <w:szCs w:val="24"/>
         </w:rPr>
-        <w:t xml:space="preserve">, and ODROID-XU4. Before testing took place, the </w:t>
+        <w:t>) benchmark was installed on the ODROID-XU4 and Raspberry Pi 2B. This benchmark ran mathematical equations, addition, multi</w:t>
+      </w:r>
+      <w:r>
+        <w:rPr>
+          <w:rFonts w:ascii="Times New Roman" w:hAnsi="Times New Roman" w:cs="Times New Roman"/>
+          <w:sz w:val="24"/>
+          <w:szCs w:val="24"/>
+        </w:rPr>
+        <w:t xml:space="preserve">plication, division, and sine, </w:t>
+      </w:r>
+      <w:r>
+        <w:rPr>
+          <w:rFonts w:ascii="Times New Roman" w:hAnsi="Times New Roman" w:cs="Times New Roman"/>
+          <w:sz w:val="24"/>
+          <w:szCs w:val="24"/>
+        </w:rPr>
+        <w:t xml:space="preserve">on all cores. The results are as shown in </w:t>
+      </w:r>
+      <w:r>
+        <w:rPr>
+          <w:rFonts w:ascii="Times New Roman" w:hAnsi="Times New Roman" w:cs="Times New Roman"/>
+          <w:b/>
+          <w:sz w:val="24"/>
+          <w:szCs w:val="24"/>
+        </w:rPr>
+        <w:t>Figure ##.</w:t>
+      </w:r>
+    </w:p>
+    <w:p>
+      <w:pPr>
+        <w:spacing w:after="0"/>
+        <w:rPr>
+          <w:rFonts w:ascii="Times New Roman" w:hAnsi="Times New Roman" w:cs="Times New Roman"/>
+          <w:sz w:val="24"/>
+          <w:szCs w:val="24"/>
+        </w:rPr>
+      </w:pPr>
+      <w:r>
+        <w:rPr>
+          <w:rFonts w:ascii="Times New Roman" w:hAnsi="Times New Roman" w:cs="Times New Roman"/>
+          <w:sz w:val="24"/>
+          <w:szCs w:val="24"/>
+        </w:rPr>
+        <w:t xml:space="preserve"> </w:t>
+      </w:r>
+    </w:p>
+    <w:p>
+      <w:pPr>
+        <w:spacing w:after="0"/>
+        <w:rPr>
+          <w:rFonts w:ascii="Times New Roman" w:hAnsi="Times New Roman" w:cs="Times New Roman"/>
+          <w:sz w:val="24"/>
+          <w:szCs w:val="24"/>
+        </w:rPr>
+      </w:pPr>
+      <w:r>
+        <w:rPr>
+          <w:rFonts w:ascii="Times New Roman" w:hAnsi="Times New Roman" w:cs="Times New Roman"/>
+          <w:sz w:val="24"/>
+          <w:szCs w:val="24"/>
+        </w:rPr>
+        <w:t>Even though the Raspberry Pi 2B performed best in the benchmark, the ODROID-XU4 was chosen because the bandwidth potential was higher due to the USB 3.0 ports and it ran 7.4 times faster.</w:t>
+      </w:r>
+    </w:p>
+    <w:p>
+      <w:pPr>
+        <w:spacing w:after="0"/>
+        <w:rPr>
+          <w:rFonts w:ascii="Times New Roman" w:hAnsi="Times New Roman" w:cs="Times New Roman"/>
+          <w:b/>
+          <w:sz w:val="28"/>
+          <w:szCs w:val="24"/>
+        </w:rPr>
+      </w:pPr>
+    </w:p>
+    <w:p>
+      <w:pPr>
+        <w:spacing w:after="0"/>
+        <w:rPr>
+          <w:rFonts w:ascii="Times New Roman" w:hAnsi="Times New Roman" w:cs="Times New Roman"/>
+          <w:b/>
+          <w:sz w:val="28"/>
+          <w:szCs w:val="24"/>
+        </w:rPr>
+      </w:pPr>
+    </w:p>
+    <w:p>
+      <w:pPr>
+        <w:spacing w:after="0"/>
+        <w:rPr>
+          <w:rFonts w:ascii="Times New Roman" w:hAnsi="Times New Roman" w:cs="Times New Roman"/>
+          <w:b/>
+          <w:sz w:val="28"/>
+          <w:szCs w:val="24"/>
+        </w:rPr>
+      </w:pPr>
+      <w:r>
+        <w:rPr>
+          <w:rFonts w:ascii="Times New Roman" w:hAnsi="Times New Roman" w:cs="Times New Roman"/>
+          <w:b/>
+          <w:sz w:val="28"/>
+          <w:szCs w:val="24"/>
+        </w:rPr>
+        <w:t>2.2 Building and Benchmarking the Cluster</w:t>
+      </w:r>
+    </w:p>
+    <w:p>
+      <w:pPr>
+        <w:spacing w:after="0"/>
+        <w:rPr>
+          <w:rFonts w:ascii="Times New Roman" w:hAnsi="Times New Roman" w:cs="Times New Roman"/>
+          <w:sz w:val="24"/>
+          <w:szCs w:val="24"/>
+        </w:rPr>
+      </w:pPr>
+      <w:r>
+        <w:rPr>
+          <w:rFonts w:ascii="Times New Roman" w:hAnsi="Times New Roman" w:cs="Times New Roman"/>
+          <w:sz w:val="24"/>
+          <w:szCs w:val="24"/>
+        </w:rPr>
+        <w:t xml:space="preserve"> </w:t>
+      </w:r>
+    </w:p>
+    <w:p>
+      <w:pPr>
+        <w:spacing w:after="0"/>
+        <w:rPr>
+          <w:rFonts w:ascii="Times New Roman" w:hAnsi="Times New Roman" w:cs="Times New Roman"/>
+          <w:sz w:val="24"/>
+          <w:szCs w:val="24"/>
+        </w:rPr>
+      </w:pPr>
+      <w:r>
+        <w:rPr>
+          <w:rFonts w:ascii="Times New Roman" w:hAnsi="Times New Roman" w:cs="Times New Roman"/>
+          <w:sz w:val="24"/>
+          <w:szCs w:val="24"/>
+        </w:rPr>
+        <w:t xml:space="preserve">Eight ODROID-XU4s were purchased and named after Snow White and the Seven Dwarfs, making Snow White the main ODROID. They were connected in a star topology using an unmanaged switch. </w:t>
+      </w:r>
+      <w:r>
+        <w:rPr>
+          <w:rFonts w:ascii="Times New Roman" w:hAnsi="Times New Roman" w:cs="Times New Roman"/>
+          <w:b/>
+          <w:sz w:val="24"/>
+          <w:szCs w:val="24"/>
+        </w:rPr>
+        <w:t>&lt;Insert diagram?&gt;</w:t>
+      </w:r>
+      <w:r>
+        <w:rPr>
+          <w:rFonts w:ascii="Times New Roman" w:hAnsi="Times New Roman" w:cs="Times New Roman"/>
+          <w:sz w:val="24"/>
+          <w:szCs w:val="24"/>
+        </w:rPr>
+        <w:t xml:space="preserve"> It was decided to use LINPACK, a software that performs numerical linear algebra that is commonly used for cluster benchmarking. However, LINPACK benchmarking software did not exist for an ARM cluster. An open source </w:t>
+      </w:r>
+      <w:r>
+        <w:rPr>
+          <w:rFonts w:ascii="Times New Roman" w:hAnsi="Times New Roman" w:cs="Times New Roman"/>
+          <w:sz w:val="24"/>
+          <w:szCs w:val="24"/>
+        </w:rPr>
+        <w:t>project High-Performance LINPACK</w:t>
+      </w:r>
+      <w:r>
+        <w:rPr>
+          <w:rFonts w:ascii="Times New Roman" w:hAnsi="Times New Roman" w:cs="Times New Roman"/>
+          <w:sz w:val="24"/>
+          <w:szCs w:val="24"/>
+        </w:rPr>
+        <w:t xml:space="preserve">, known as HPL was adjusted to perform on the ARM architecture This led to a side goal; to be able to release an ARM version of </w:t>
+      </w:r>
+      <w:r>
+        <w:rPr>
+          <w:rFonts w:ascii="Times New Roman" w:hAnsi="Times New Roman" w:cs="Times New Roman"/>
+          <w:sz w:val="24"/>
+          <w:szCs w:val="24"/>
+        </w:rPr>
+        <w:t xml:space="preserve">the HPL testing as a </w:t>
       </w:r>
       <w:proofErr w:type="spellStart"/>
       <w:r>
@@ -720,7 +1018,15 @@
           <w:sz w:val="24"/>
           <w:szCs w:val="24"/>
         </w:rPr>
-        <w:t>pcDuino</w:t>
+        <w:t>D</w:t>
+      </w:r>
+      <w:r>
+        <w:rPr>
+          <w:rFonts w:ascii="Times New Roman" w:hAnsi="Times New Roman" w:cs="Times New Roman"/>
+          <w:sz w:val="24"/>
+          <w:szCs w:val="24"/>
+        </w:rPr>
+        <w:t>ebian</w:t>
       </w:r>
       <w:proofErr w:type="spellEnd"/>
       <w:r>
@@ -729,7 +1035,97 @@
           <w:sz w:val="24"/>
           <w:szCs w:val="24"/>
         </w:rPr>
-        <w:t xml:space="preserve"> was dropped due problems with the operating system. With this </w:t>
+        <w:t xml:space="preserve"> package to facilitate easier installation in the future.</w:t>
+      </w:r>
+    </w:p>
+    <w:p>
+      <w:pPr>
+        <w:spacing w:after="0"/>
+        <w:rPr>
+          <w:rFonts w:ascii="Times New Roman" w:hAnsi="Times New Roman" w:cs="Times New Roman"/>
+          <w:sz w:val="24"/>
+          <w:szCs w:val="24"/>
+        </w:rPr>
+      </w:pPr>
+    </w:p>
+    <w:p>
+      <w:pPr>
+        <w:spacing w:after="0"/>
+        <w:rPr>
+          <w:rFonts w:ascii="Times New Roman" w:hAnsi="Times New Roman" w:cs="Times New Roman"/>
+          <w:sz w:val="24"/>
+          <w:szCs w:val="24"/>
+        </w:rPr>
+      </w:pPr>
+      <w:r>
+        <w:rPr>
+          <w:rFonts w:ascii="Times New Roman" w:hAnsi="Times New Roman" w:cs="Times New Roman"/>
+          <w:sz w:val="24"/>
+          <w:szCs w:val="24"/>
+        </w:rPr>
+        <w:t>To build HPL initially, we first downloaded and built the Automatically Tuned Linear Algebra Software, ATLAS, as well as the Basic Linear Algebra Subprograms, BLAS. One of those would be needed to be linked to build HPL, and we intended to use both and see which gave higher performance. However, BLAS did not build correctly with HPL, and was a</w:t>
+      </w:r>
+      <w:r>
+        <w:rPr>
+          <w:rFonts w:ascii="Times New Roman" w:hAnsi="Times New Roman" w:cs="Times New Roman"/>
+          <w:sz w:val="24"/>
+          <w:szCs w:val="24"/>
+        </w:rPr>
+        <w:t xml:space="preserve">bandoned. Instead we created a </w:t>
+      </w:r>
+      <w:proofErr w:type="spellStart"/>
+      <w:r>
+        <w:rPr>
+          <w:rFonts w:ascii="Times New Roman" w:hAnsi="Times New Roman" w:cs="Times New Roman"/>
+          <w:sz w:val="24"/>
+          <w:szCs w:val="24"/>
+        </w:rPr>
+        <w:t>M</w:t>
+      </w:r>
+      <w:r>
+        <w:rPr>
+          <w:rFonts w:ascii="Times New Roman" w:hAnsi="Times New Roman" w:cs="Times New Roman"/>
+          <w:sz w:val="24"/>
+          <w:szCs w:val="24"/>
+        </w:rPr>
+        <w:t>akefile</w:t>
+      </w:r>
+      <w:proofErr w:type="spellEnd"/>
+      <w:r>
+        <w:rPr>
+          <w:rFonts w:ascii="Times New Roman" w:hAnsi="Times New Roman" w:cs="Times New Roman"/>
+          <w:sz w:val="24"/>
+          <w:szCs w:val="24"/>
+        </w:rPr>
+        <w:t xml:space="preserve"> for HPL to include the correct Message Passing Interface and ATLAS libraries and built the software. HPL includes a configuration file to allow the user to set the matrix size, block size and process grid dimensions. The file was edited such that the matrix size was large enough to use as much memory as possible without requiring swap space to be used. Due to the memory needs of the kernel, this was approximately 1600 megabytes per ODROID. The block size and grid dimensions were found to be most effective at 128 and 2x4 through experimentation.</w:t>
+      </w:r>
+    </w:p>
+    <w:p>
+      <w:pPr>
+        <w:spacing w:after="0"/>
+        <w:rPr>
+          <w:rFonts w:ascii="Times New Roman" w:hAnsi="Times New Roman" w:cs="Times New Roman"/>
+          <w:sz w:val="24"/>
+          <w:szCs w:val="24"/>
+        </w:rPr>
+      </w:pPr>
+    </w:p>
+    <w:p>
+      <w:pPr>
+        <w:spacing w:after="0"/>
+        <w:rPr>
+          <w:rFonts w:ascii="Times New Roman" w:hAnsi="Times New Roman" w:cs="Times New Roman"/>
+          <w:sz w:val="24"/>
+          <w:szCs w:val="24"/>
+        </w:rPr>
+      </w:pPr>
+      <w:r>
+        <w:rPr>
+          <w:rFonts w:ascii="Times New Roman" w:hAnsi="Times New Roman" w:cs="Times New Roman"/>
+          <w:sz w:val="24"/>
+          <w:szCs w:val="24"/>
+        </w:rPr>
+        <w:t xml:space="preserve">The benchmark was then properly configured to fill as much available memory on the eight devices as possible and use every core on each machine as efficiently as possible. We ran the test on every number of nodes from one to eight, and graphed the resulting </w:t>
       </w:r>
       <w:r>
         <w:rPr>
@@ -738,315 +1134,7 @@
           <w:szCs w:val="24"/>
         </w:rPr>
         <w:lastRenderedPageBreak/>
-        <w:t>knowledge and the cost of $160 per board led to the disqualification of the computer inferring that it would not excel in the tests.</w:t>
-      </w:r>
-    </w:p>
-    <w:p>
-      <w:pPr>
-        <w:spacing w:after="0"/>
-        <w:rPr>
-          <w:rFonts w:ascii="Times New Roman" w:hAnsi="Times New Roman" w:cs="Times New Roman"/>
-          <w:sz w:val="24"/>
-          <w:szCs w:val="24"/>
-        </w:rPr>
-      </w:pPr>
-      <w:r>
-        <w:rPr>
-          <w:rFonts w:ascii="Times New Roman" w:hAnsi="Times New Roman" w:cs="Times New Roman"/>
-          <w:sz w:val="24"/>
-          <w:szCs w:val="24"/>
-        </w:rPr>
-        <w:t xml:space="preserve"> </w:t>
-      </w:r>
-    </w:p>
-    <w:p>
-      <w:pPr>
-        <w:spacing w:after="0"/>
-        <w:rPr>
-          <w:rFonts w:ascii="Times New Roman" w:hAnsi="Times New Roman" w:cs="Times New Roman"/>
-          <w:sz w:val="24"/>
-          <w:szCs w:val="24"/>
-        </w:rPr>
-      </w:pPr>
-      <w:r>
-        <w:rPr>
-          <w:rFonts w:ascii="Times New Roman" w:hAnsi="Times New Roman" w:cs="Times New Roman"/>
-          <w:sz w:val="24"/>
-          <w:szCs w:val="24"/>
-        </w:rPr>
-        <w:t>An Open Multi-Processing (</w:t>
-      </w:r>
-      <w:proofErr w:type="spellStart"/>
-      <w:r>
-        <w:rPr>
-          <w:rFonts w:ascii="Times New Roman" w:hAnsi="Times New Roman" w:cs="Times New Roman"/>
-          <w:sz w:val="24"/>
-          <w:szCs w:val="24"/>
-        </w:rPr>
-        <w:t>OpenMP</w:t>
-      </w:r>
-      <w:proofErr w:type="spellEnd"/>
-      <w:r>
-        <w:rPr>
-          <w:rFonts w:ascii="Times New Roman" w:hAnsi="Times New Roman" w:cs="Times New Roman"/>
-          <w:sz w:val="24"/>
-          <w:szCs w:val="24"/>
-        </w:rPr>
-        <w:t>) benchmark was installed on the ODROID-XU4 and Raspberry Pi 2B. This benchmark ran mathematical equations, addition, multi</w:t>
-      </w:r>
-      <w:r>
-        <w:rPr>
-          <w:rFonts w:ascii="Times New Roman" w:hAnsi="Times New Roman" w:cs="Times New Roman"/>
-          <w:sz w:val="24"/>
-          <w:szCs w:val="24"/>
-        </w:rPr>
-        <w:t xml:space="preserve">plication, division, and sine, </w:t>
-      </w:r>
-      <w:r>
-        <w:rPr>
-          <w:rFonts w:ascii="Times New Roman" w:hAnsi="Times New Roman" w:cs="Times New Roman"/>
-          <w:sz w:val="24"/>
-          <w:szCs w:val="24"/>
-        </w:rPr>
-        <w:t xml:space="preserve">on all cores. The results are as shown in </w:t>
-      </w:r>
-      <w:r>
-        <w:rPr>
-          <w:rFonts w:ascii="Times New Roman" w:hAnsi="Times New Roman" w:cs="Times New Roman"/>
-          <w:b/>
-          <w:sz w:val="24"/>
-          <w:szCs w:val="24"/>
-        </w:rPr>
-        <w:t>Figure ##.</w:t>
-      </w:r>
-    </w:p>
-    <w:p>
-      <w:pPr>
-        <w:spacing w:after="0"/>
-        <w:rPr>
-          <w:rFonts w:ascii="Times New Roman" w:hAnsi="Times New Roman" w:cs="Times New Roman"/>
-          <w:sz w:val="24"/>
-          <w:szCs w:val="24"/>
-        </w:rPr>
-      </w:pPr>
-      <w:r>
-        <w:rPr>
-          <w:rFonts w:ascii="Times New Roman" w:hAnsi="Times New Roman" w:cs="Times New Roman"/>
-          <w:sz w:val="24"/>
-          <w:szCs w:val="24"/>
-        </w:rPr>
-        <w:t xml:space="preserve"> </w:t>
-      </w:r>
-    </w:p>
-    <w:p>
-      <w:pPr>
-        <w:spacing w:after="0"/>
-        <w:rPr>
-          <w:rFonts w:ascii="Times New Roman" w:hAnsi="Times New Roman" w:cs="Times New Roman"/>
-          <w:sz w:val="24"/>
-          <w:szCs w:val="24"/>
-        </w:rPr>
-      </w:pPr>
-      <w:r>
-        <w:rPr>
-          <w:rFonts w:ascii="Times New Roman" w:hAnsi="Times New Roman" w:cs="Times New Roman"/>
-          <w:sz w:val="24"/>
-          <w:szCs w:val="24"/>
-        </w:rPr>
-        <w:t>Even though the Raspberry Pi 2B performed best in the benchmark, the ODROID-XU4 was chosen because the bandwidth potential was higher due to the USB 3.0 ports and it ran 7.4 times faster.</w:t>
-      </w:r>
-    </w:p>
-    <w:p>
-      <w:pPr>
-        <w:spacing w:after="0"/>
-        <w:rPr>
-          <w:rFonts w:ascii="Times New Roman" w:hAnsi="Times New Roman" w:cs="Times New Roman"/>
-          <w:sz w:val="24"/>
-          <w:szCs w:val="24"/>
-        </w:rPr>
-      </w:pPr>
-      <w:r>
-        <w:rPr>
-          <w:rFonts w:ascii="Times New Roman" w:hAnsi="Times New Roman" w:cs="Times New Roman"/>
-          <w:sz w:val="24"/>
-          <w:szCs w:val="24"/>
-        </w:rPr>
-        <w:t xml:space="preserve"> </w:t>
-      </w:r>
-    </w:p>
-    <w:p>
-      <w:pPr>
-        <w:spacing w:after="0"/>
-        <w:rPr>
-          <w:rFonts w:ascii="Times New Roman" w:hAnsi="Times New Roman" w:cs="Times New Roman"/>
-          <w:sz w:val="24"/>
-          <w:szCs w:val="24"/>
-        </w:rPr>
-      </w:pPr>
-      <w:r>
-        <w:rPr>
-          <w:rFonts w:ascii="Times New Roman" w:hAnsi="Times New Roman" w:cs="Times New Roman"/>
-          <w:sz w:val="24"/>
-          <w:szCs w:val="24"/>
-        </w:rPr>
-        <w:t xml:space="preserve">Eight ODROID-XU4s were purchased and named after Snow White and the Seven Dwarfs, making Snow White the main ODROID. They were connected in a star topology using an unmanaged switch. </w:t>
-      </w:r>
-      <w:r>
-        <w:rPr>
-          <w:rFonts w:ascii="Times New Roman" w:hAnsi="Times New Roman" w:cs="Times New Roman"/>
-          <w:b/>
-          <w:sz w:val="24"/>
-          <w:szCs w:val="24"/>
-        </w:rPr>
-        <w:t>&lt;Insert diagram?&gt;</w:t>
-      </w:r>
-      <w:r>
-        <w:rPr>
-          <w:rFonts w:ascii="Times New Roman" w:hAnsi="Times New Roman" w:cs="Times New Roman"/>
-          <w:sz w:val="24"/>
-          <w:szCs w:val="24"/>
-        </w:rPr>
-        <w:t xml:space="preserve"> It was decided to use LINPACK, a software that performs numerical linear algebra that is commonly used for cluster benchmarking. However, LINPACK benchmarking software did not exist for an ARM cluster. An open source </w:t>
-      </w:r>
-      <w:r>
-        <w:rPr>
-          <w:rFonts w:ascii="Times New Roman" w:hAnsi="Times New Roman" w:cs="Times New Roman"/>
-          <w:sz w:val="24"/>
-          <w:szCs w:val="24"/>
-        </w:rPr>
-        <w:t>project High-Performance LINPACK</w:t>
-      </w:r>
-      <w:r>
-        <w:rPr>
-          <w:rFonts w:ascii="Times New Roman" w:hAnsi="Times New Roman" w:cs="Times New Roman"/>
-          <w:sz w:val="24"/>
-          <w:szCs w:val="24"/>
-        </w:rPr>
-        <w:t xml:space="preserve">, known as HPL was adjusted to perform on the ARM architecture This led to a side goal; to be able to release an ARM version of </w:t>
-      </w:r>
-      <w:r>
-        <w:rPr>
-          <w:rFonts w:ascii="Times New Roman" w:hAnsi="Times New Roman" w:cs="Times New Roman"/>
-          <w:sz w:val="24"/>
-          <w:szCs w:val="24"/>
-        </w:rPr>
-        <w:t xml:space="preserve">the HPL testing as a </w:t>
-      </w:r>
-      <w:proofErr w:type="spellStart"/>
-      <w:r>
-        <w:rPr>
-          <w:rFonts w:ascii="Times New Roman" w:hAnsi="Times New Roman" w:cs="Times New Roman"/>
-          <w:sz w:val="24"/>
-          <w:szCs w:val="24"/>
-        </w:rPr>
-        <w:t>D</w:t>
-      </w:r>
-      <w:r>
-        <w:rPr>
-          <w:rFonts w:ascii="Times New Roman" w:hAnsi="Times New Roman" w:cs="Times New Roman"/>
-          <w:sz w:val="24"/>
-          <w:szCs w:val="24"/>
-        </w:rPr>
-        <w:t>ebian</w:t>
-      </w:r>
-      <w:proofErr w:type="spellEnd"/>
-      <w:r>
-        <w:rPr>
-          <w:rFonts w:ascii="Times New Roman" w:hAnsi="Times New Roman" w:cs="Times New Roman"/>
-          <w:sz w:val="24"/>
-          <w:szCs w:val="24"/>
-        </w:rPr>
-        <w:t xml:space="preserve"> package to facilitate easier installation in the future.</w:t>
-      </w:r>
-    </w:p>
-    <w:p>
-      <w:pPr>
-        <w:spacing w:after="0"/>
-        <w:rPr>
-          <w:rFonts w:ascii="Times New Roman" w:hAnsi="Times New Roman" w:cs="Times New Roman"/>
-          <w:sz w:val="24"/>
-          <w:szCs w:val="24"/>
-        </w:rPr>
-      </w:pPr>
-    </w:p>
-    <w:p>
-      <w:pPr>
-        <w:spacing w:after="0"/>
-        <w:rPr>
-          <w:rFonts w:ascii="Times New Roman" w:hAnsi="Times New Roman" w:cs="Times New Roman"/>
-          <w:sz w:val="24"/>
-          <w:szCs w:val="24"/>
-        </w:rPr>
-      </w:pPr>
-      <w:r>
-        <w:rPr>
-          <w:rFonts w:ascii="Times New Roman" w:hAnsi="Times New Roman" w:cs="Times New Roman"/>
-          <w:sz w:val="24"/>
-          <w:szCs w:val="24"/>
-        </w:rPr>
-        <w:t>To build HPL initially, we first downloaded and built the Automatically Tuned Linear Algebra Software, ATLAS, as well as the Basic Linear Algebra Subprograms, BLAS. One of those would be needed to be linked to build HPL, and we intended to use both and see which gave higher performance. However, BLAS did not build correctly with HPL, and was a</w:t>
-      </w:r>
-      <w:r>
-        <w:rPr>
-          <w:rFonts w:ascii="Times New Roman" w:hAnsi="Times New Roman" w:cs="Times New Roman"/>
-          <w:sz w:val="24"/>
-          <w:szCs w:val="24"/>
-        </w:rPr>
-        <w:t xml:space="preserve">bandoned. Instead we created a </w:t>
-      </w:r>
-      <w:proofErr w:type="spellStart"/>
-      <w:r>
-        <w:rPr>
-          <w:rFonts w:ascii="Times New Roman" w:hAnsi="Times New Roman" w:cs="Times New Roman"/>
-          <w:sz w:val="24"/>
-          <w:szCs w:val="24"/>
-        </w:rPr>
-        <w:t>M</w:t>
-      </w:r>
-      <w:r>
-        <w:rPr>
-          <w:rFonts w:ascii="Times New Roman" w:hAnsi="Times New Roman" w:cs="Times New Roman"/>
-          <w:sz w:val="24"/>
-          <w:szCs w:val="24"/>
-        </w:rPr>
-        <w:t>akefile</w:t>
-      </w:r>
-      <w:proofErr w:type="spellEnd"/>
-      <w:r>
-        <w:rPr>
-          <w:rFonts w:ascii="Times New Roman" w:hAnsi="Times New Roman" w:cs="Times New Roman"/>
-          <w:sz w:val="24"/>
-          <w:szCs w:val="24"/>
-        </w:rPr>
-        <w:t xml:space="preserve"> for HPL to include the correct Message Passing Interface and ATLAS libraries and built the software. HPL includes a configuration file to allow the user to set the matrix size, block size and process grid dimensions. The file was edited such that the matrix size was large enough to use as much memory as possible without requiring swap space to be used. Due to the memory needs of the kernel, this was approximately 1600 megabytes per ODROID. The block size and grid dimensions were found to be most effective at 128 and 2x4 through experimentation.</w:t>
-      </w:r>
-    </w:p>
-    <w:p>
-      <w:pPr>
-        <w:spacing w:after="0"/>
-        <w:rPr>
-          <w:rFonts w:ascii="Times New Roman" w:hAnsi="Times New Roman" w:cs="Times New Roman"/>
-          <w:sz w:val="24"/>
-          <w:szCs w:val="24"/>
-        </w:rPr>
-      </w:pPr>
-    </w:p>
-    <w:p>
-      <w:pPr>
-        <w:spacing w:after="0"/>
-        <w:rPr>
-          <w:rFonts w:ascii="Times New Roman" w:hAnsi="Times New Roman" w:cs="Times New Roman"/>
-          <w:sz w:val="24"/>
-          <w:szCs w:val="24"/>
-        </w:rPr>
-      </w:pPr>
-      <w:r>
-        <w:rPr>
-          <w:rFonts w:ascii="Times New Roman" w:hAnsi="Times New Roman" w:cs="Times New Roman"/>
-          <w:sz w:val="24"/>
-          <w:szCs w:val="24"/>
-        </w:rPr>
-        <w:t xml:space="preserve">The benchmark was then properly configured to fill as much available memory on the eight devices as possible and use every core on each machine as efficiently as possible. We ran the test on every number of nodes from one to eight, and graphed the resulting gigaflops.  The results of the initial benchmarking with communication over Ethernet and unmanaged switch is shown in </w:t>
+        <w:t xml:space="preserve">gigaflops.  The results of the initial benchmarking with communication over Ethernet and unmanaged switch is shown in </w:t>
       </w:r>
       <w:r>
         <w:rPr>
@@ -1085,7 +1173,6 @@
           <w:noProof/>
           <w:color w:val="000000"/>
         </w:rPr>
-        <w:lastRenderedPageBreak/>
         <w:drawing>
           <wp:inline distT="0" distB="0" distL="0" distR="0">
             <wp:extent cx="5486400" cy="4140005"/>
@@ -1151,7 +1238,50 @@
         <w:spacing w:after="0"/>
         <w:rPr>
           <w:rFonts w:ascii="Times New Roman" w:hAnsi="Times New Roman" w:cs="Times New Roman"/>
-          <w:sz w:val="24"/>
+          <w:b/>
+          <w:sz w:val="28"/>
+          <w:szCs w:val="24"/>
+        </w:rPr>
+      </w:pPr>
+    </w:p>
+    <w:p>
+      <w:pPr>
+        <w:spacing w:after="0"/>
+        <w:rPr>
+          <w:rFonts w:ascii="Times New Roman" w:hAnsi="Times New Roman" w:cs="Times New Roman"/>
+          <w:b/>
+          <w:sz w:val="28"/>
+          <w:szCs w:val="24"/>
+        </w:rPr>
+      </w:pPr>
+    </w:p>
+    <w:p>
+      <w:pPr>
+        <w:spacing w:after="0"/>
+        <w:rPr>
+          <w:rFonts w:ascii="Times New Roman" w:hAnsi="Times New Roman" w:cs="Times New Roman"/>
+          <w:b/>
+          <w:sz w:val="28"/>
+          <w:szCs w:val="24"/>
+        </w:rPr>
+      </w:pPr>
+      <w:r>
+        <w:rPr>
+          <w:rFonts w:ascii="Times New Roman" w:hAnsi="Times New Roman" w:cs="Times New Roman"/>
+          <w:b/>
+          <w:sz w:val="28"/>
+          <w:szCs w:val="24"/>
+        </w:rPr>
+        <w:t>2.3 Further Experiments</w:t>
+      </w:r>
+    </w:p>
+    <w:p>
+      <w:pPr>
+        <w:spacing w:after="0"/>
+        <w:rPr>
+          <w:rFonts w:ascii="Times New Roman" w:hAnsi="Times New Roman" w:cs="Times New Roman"/>
+          <w:b/>
+          <w:sz w:val="28"/>
           <w:szCs w:val="24"/>
         </w:rPr>
       </w:pPr>
@@ -1239,7 +1369,16 @@
           <w:sz w:val="24"/>
           <w:szCs w:val="24"/>
         </w:rPr>
-        <w:t>code to write integer values as 64 high or low values on a pin. The integer was converted to an array of binary values first, and then the values were written 10,000 times in a loop. The time required to write the 64,000 total bits was recorded, and found to take roughly 0.127 seconds. For comparison, the Ethernet connection only takes 8.1x10-5 seconds.</w:t>
+        <w:t xml:space="preserve">code to write integer values as 64 high or low values on a pin. The integer was converted to an array of binary values first, and then the values were written 10,000 times in a loop. The time required to write the 64,000 total bits was recorded, and </w:t>
+      </w:r>
+      <w:r>
+        <w:rPr>
+          <w:rFonts w:ascii="Times New Roman" w:hAnsi="Times New Roman" w:cs="Times New Roman"/>
+          <w:sz w:val="24"/>
+          <w:szCs w:val="24"/>
+        </w:rPr>
+        <w:lastRenderedPageBreak/>
+        <w:t>found to take roughly 0.127 seconds. For comparison, the Ethernet connection only takes 8.1x10-5 seconds.</w:t>
       </w:r>
     </w:p>
     <w:p>
@@ -1259,7 +1398,6 @@
           <w:noProof/>
           <w:color w:val="000000"/>
         </w:rPr>
-        <w:lastRenderedPageBreak/>
         <w:drawing>
           <wp:inline distT="0" distB="0" distL="0" distR="0" wp14:anchorId="4B516AE1" wp14:editId="0D7E0B30">
             <wp:extent cx="4680585" cy="3549015"/>
@@ -1470,8 +1608,6 @@
           <w:szCs w:val="24"/>
         </w:rPr>
       </w:pPr>
-      <w:bookmarkStart w:id="0" w:name="_GoBack"/>
-      <w:bookmarkEnd w:id="0"/>
     </w:p>
     <w:p>
       <w:pPr>
@@ -1650,7 +1786,50 @@
         <w:spacing w:after="0"/>
         <w:rPr>
           <w:rFonts w:ascii="Times New Roman" w:hAnsi="Times New Roman" w:cs="Times New Roman"/>
-          <w:sz w:val="24"/>
+          <w:b/>
+          <w:sz w:val="28"/>
+          <w:szCs w:val="24"/>
+        </w:rPr>
+      </w:pPr>
+    </w:p>
+    <w:p>
+      <w:pPr>
+        <w:spacing w:after="0"/>
+        <w:rPr>
+          <w:rFonts w:ascii="Times New Roman" w:hAnsi="Times New Roman" w:cs="Times New Roman"/>
+          <w:b/>
+          <w:sz w:val="28"/>
+          <w:szCs w:val="24"/>
+        </w:rPr>
+      </w:pPr>
+    </w:p>
+    <w:p>
+      <w:pPr>
+        <w:spacing w:after="0"/>
+        <w:rPr>
+          <w:rFonts w:ascii="Times New Roman" w:hAnsi="Times New Roman" w:cs="Times New Roman"/>
+          <w:b/>
+          <w:sz w:val="28"/>
+          <w:szCs w:val="24"/>
+        </w:rPr>
+      </w:pPr>
+      <w:r>
+        <w:rPr>
+          <w:rFonts w:ascii="Times New Roman" w:hAnsi="Times New Roman" w:cs="Times New Roman"/>
+          <w:b/>
+          <w:sz w:val="28"/>
+          <w:szCs w:val="24"/>
+        </w:rPr>
+        <w:t>3.1 The First Benchmark</w:t>
+      </w:r>
+    </w:p>
+    <w:p>
+      <w:pPr>
+        <w:spacing w:after="0"/>
+        <w:rPr>
+          <w:rFonts w:ascii="Times New Roman" w:hAnsi="Times New Roman" w:cs="Times New Roman"/>
+          <w:b/>
+          <w:sz w:val="28"/>
           <w:szCs w:val="24"/>
         </w:rPr>
       </w:pPr>
@@ -1705,6 +1884,7 @@
           <w:sz w:val="24"/>
           <w:szCs w:val="24"/>
         </w:rPr>
+        <w:lastRenderedPageBreak/>
         <w:t>FIGURE ##</w:t>
       </w:r>
       <w:r>
@@ -1713,16 +1893,7 @@
           <w:sz w:val="24"/>
           <w:szCs w:val="24"/>
         </w:rPr>
-        <w:t xml:space="preserve"> Raspberry Pi 2B and ODROID-XU4 were extremely close in performance due to the Pi being roughly half as expensive and using a quarter of the power, but the ODROID being roughly eight times faster. In the end, the fact that the ODROID had two </w:t>
-      </w:r>
-      <w:r>
-        <w:rPr>
-          <w:rFonts w:ascii="Times New Roman" w:hAnsi="Times New Roman" w:cs="Times New Roman"/>
-          <w:sz w:val="24"/>
-          <w:szCs w:val="24"/>
-        </w:rPr>
-        <w:lastRenderedPageBreak/>
-        <w:t>USB 3.0 ports allowing us more options if how to cluster the devices drove our decision to build our cluster out of ODROIDs.</w:t>
+        <w:t xml:space="preserve"> Raspberry Pi 2B and ODROID-XU4 were extremely close in performance due to the Pi being roughly half as expensive and using a quarter of the power, but the ODROID being roughly eight times faster. In the end, the fact that the ODROID had two USB 3.0 ports allowing us more options if how to cluster the devices drove our decision to build our cluster out of ODROIDs.</w:t>
       </w:r>
     </w:p>
     <w:p>
@@ -3254,7 +3425,39 @@
         <w:spacing w:after="0"/>
         <w:rPr>
           <w:rFonts w:ascii="Times New Roman" w:hAnsi="Times New Roman" w:cs="Times New Roman"/>
-          <w:sz w:val="24"/>
+          <w:b/>
+          <w:sz w:val="28"/>
+          <w:szCs w:val="24"/>
+        </w:rPr>
+      </w:pPr>
+    </w:p>
+    <w:p>
+      <w:pPr>
+        <w:spacing w:after="0"/>
+        <w:rPr>
+          <w:rFonts w:ascii="Times New Roman" w:hAnsi="Times New Roman" w:cs="Times New Roman"/>
+          <w:b/>
+          <w:sz w:val="28"/>
+          <w:szCs w:val="24"/>
+        </w:rPr>
+      </w:pPr>
+      <w:r>
+        <w:rPr>
+          <w:rFonts w:ascii="Times New Roman" w:hAnsi="Times New Roman" w:cs="Times New Roman"/>
+          <w:b/>
+          <w:sz w:val="28"/>
+          <w:szCs w:val="24"/>
+        </w:rPr>
+        <w:t>2.2 LINPACK Benchmarking</w:t>
+      </w:r>
+    </w:p>
+    <w:p>
+      <w:pPr>
+        <w:spacing w:after="0"/>
+        <w:rPr>
+          <w:rFonts w:ascii="Times New Roman" w:hAnsi="Times New Roman" w:cs="Times New Roman"/>
+          <w:b/>
+          <w:sz w:val="28"/>
           <w:szCs w:val="24"/>
         </w:rPr>
       </w:pPr>
@@ -3354,6 +3557,60 @@
         <w:spacing w:after="0"/>
         <w:rPr>
           <w:rFonts w:ascii="Times New Roman" w:hAnsi="Times New Roman" w:cs="Times New Roman"/>
+          <w:b/>
+          <w:sz w:val="28"/>
+          <w:szCs w:val="24"/>
+        </w:rPr>
+      </w:pPr>
+    </w:p>
+    <w:p>
+      <w:pPr>
+        <w:spacing w:after="0"/>
+        <w:rPr>
+          <w:rFonts w:ascii="Times New Roman" w:hAnsi="Times New Roman" w:cs="Times New Roman"/>
+          <w:b/>
+          <w:sz w:val="28"/>
+          <w:szCs w:val="24"/>
+        </w:rPr>
+      </w:pPr>
+    </w:p>
+    <w:p>
+      <w:pPr>
+        <w:spacing w:after="0"/>
+        <w:rPr>
+          <w:rFonts w:ascii="Times New Roman" w:hAnsi="Times New Roman" w:cs="Times New Roman"/>
+          <w:b/>
+          <w:sz w:val="28"/>
+          <w:szCs w:val="24"/>
+        </w:rPr>
+      </w:pPr>
+      <w:r>
+        <w:rPr>
+          <w:rFonts w:ascii="Times New Roman" w:hAnsi="Times New Roman" w:cs="Times New Roman"/>
+          <w:b/>
+          <w:sz w:val="28"/>
+          <w:szCs w:val="24"/>
+        </w:rPr>
+        <w:lastRenderedPageBreak/>
+        <w:t>2.3 GPIO Connection</w:t>
+      </w:r>
+    </w:p>
+    <w:p>
+      <w:pPr>
+        <w:spacing w:after="0"/>
+        <w:rPr>
+          <w:rFonts w:ascii="Times New Roman" w:hAnsi="Times New Roman" w:cs="Times New Roman"/>
+          <w:b/>
+          <w:sz w:val="28"/>
+          <w:szCs w:val="24"/>
+        </w:rPr>
+      </w:pPr>
+    </w:p>
+    <w:p>
+      <w:pPr>
+        <w:spacing w:after="0"/>
+        <w:rPr>
+          <w:rFonts w:ascii="Times New Roman" w:hAnsi="Times New Roman" w:cs="Times New Roman"/>
           <w:sz w:val="24"/>
           <w:szCs w:val="24"/>
         </w:rPr>
@@ -3400,24 +3657,58 @@
           <w:sz w:val="24"/>
           <w:szCs w:val="24"/>
         </w:rPr>
-        <w:t xml:space="preserve"> was only able to send about 500,000 bits per second, or 0.5 megabits per second. This means that even using all 42 pins, any communication protocol that could be made would be several </w:t>
-      </w:r>
-      <w:r>
-        <w:rPr>
-          <w:rFonts w:ascii="Times New Roman" w:hAnsi="Times New Roman" w:cs="Times New Roman"/>
-          <w:sz w:val="24"/>
-          <w:szCs w:val="24"/>
-        </w:rPr>
-        <w:lastRenderedPageBreak/>
-        <w:t>orders of magnitude slower than the 750-800 megabits per second that Ethernet was found to be.</w:t>
-      </w:r>
-    </w:p>
-    <w:p>
-      <w:pPr>
-        <w:spacing w:after="0"/>
-        <w:rPr>
-          <w:rFonts w:ascii="Times New Roman" w:hAnsi="Times New Roman" w:cs="Times New Roman"/>
-          <w:sz w:val="24"/>
+        <w:t xml:space="preserve"> was only able to send about 500,000 bits per second, or 0.5 megabits per second. This means that even using all 42 pins, any communication protocol that could be made would be several orders of magnitude slower than the 750-800 megabits per second that Ethernet was found to be.</w:t>
+      </w:r>
+    </w:p>
+    <w:p>
+      <w:pPr>
+        <w:spacing w:after="0"/>
+        <w:rPr>
+          <w:rFonts w:ascii="Times New Roman" w:hAnsi="Times New Roman" w:cs="Times New Roman"/>
+          <w:b/>
+          <w:sz w:val="28"/>
+          <w:szCs w:val="24"/>
+        </w:rPr>
+      </w:pPr>
+    </w:p>
+    <w:p>
+      <w:pPr>
+        <w:spacing w:after="0"/>
+        <w:rPr>
+          <w:rFonts w:ascii="Times New Roman" w:hAnsi="Times New Roman" w:cs="Times New Roman"/>
+          <w:b/>
+          <w:sz w:val="28"/>
+          <w:szCs w:val="24"/>
+        </w:rPr>
+      </w:pPr>
+    </w:p>
+    <w:p>
+      <w:pPr>
+        <w:spacing w:after="0"/>
+        <w:rPr>
+          <w:rFonts w:ascii="Times New Roman" w:hAnsi="Times New Roman" w:cs="Times New Roman"/>
+          <w:b/>
+          <w:sz w:val="28"/>
+          <w:szCs w:val="24"/>
+        </w:rPr>
+      </w:pPr>
+      <w:r>
+        <w:rPr>
+          <w:rFonts w:ascii="Times New Roman" w:hAnsi="Times New Roman" w:cs="Times New Roman"/>
+          <w:b/>
+          <w:sz w:val="28"/>
+          <w:szCs w:val="24"/>
+        </w:rPr>
+        <w:t>2.4 Other Topologies</w:t>
+      </w:r>
+    </w:p>
+    <w:p>
+      <w:pPr>
+        <w:spacing w:after="0"/>
+        <w:rPr>
+          <w:rFonts w:ascii="Times New Roman" w:hAnsi="Times New Roman" w:cs="Times New Roman"/>
+          <w:b/>
+          <w:sz w:val="28"/>
           <w:szCs w:val="24"/>
         </w:rPr>
       </w:pPr>

</xml_diff>